<commit_message>
writing, mostly tidying things up and labeling them better
</commit_message>
<xml_diff>
--- a/writing/sections/introduction.docx
+++ b/writing/sections/introduction.docx
@@ -100,28 +100,7 @@
         <w:pStyle w:val="BodyText"/>
       </w:pPr>
       <w:r>
-        <w:t xml:space="preserve">At the</w:t>
-      </w:r>
-      <w:r>
-        <w:t xml:space="preserve"> </w:t>
-      </w:r>
-      <w:r>
-        <w:rPr>
-          <w:b/>
-        </w:rPr>
-        <w:t xml:space="preserve">community scale</w:t>
-      </w:r>
-      <w:r>
-        <w:t xml:space="preserve">, changes in the relationship between size and abundance tells us about important functional shifts. This is the scale at which ecological processes (i.e. compensatory dynamics, niche tracking, functional replacement) come into play - in contrast to population or global trends</w:t>
-      </w:r>
-      <w:r>
-        <w:t xml:space="preserve"> </w:t>
-      </w:r>
-      <w:r>
-        <w:t xml:space="preserve">(White et al. 2007, Dornelas et al. 2014, McGill et al. 2015)</w:t>
-      </w:r>
-      <w:r>
-        <w:t xml:space="preserve">. To the extent that size is a proxy for other functional traits, changes or consistency in the community-level size structure (individiual size distribution, ISD) over time may reflect processes related to niche structure</w:t>
+        <w:t xml:space="preserve">At the community scale, changes in the relationship between size and abundance can signal important shifts in community structure and functional composition. To the extent that size is a proxy for other functional traits, changes or consistency in the community-level size structure (individiual size distribution, ISD) over time may reflect processes related to niche structure</w:t>
       </w:r>
       <w:r>
         <w:t xml:space="preserve"> </w:t>
@@ -192,7 +171,7 @@
         <w:t xml:space="preserve">(Thibault et al. 2011, Ernest 2005)</w:t>
       </w:r>
       <w:r>
-        <w:t xml:space="preserve">, and case studies have demonstrated that size shifts can either decouple N from E for terrestrial animals</w:t>
+        <w:t xml:space="preserve">, and case studies have demonstrated that size shifts can decouple the dynamics of abundance, biomass, and energy use for terrestrial animals</w:t>
       </w:r>
       <w:r>
         <w:t xml:space="preserve"> </w:t>
@@ -201,7 +180,7 @@
         <w:t xml:space="preserve">(White et al. 2004, Yen et al. 2017)</w:t>
       </w:r>
       <w:r>
-        <w:t xml:space="preserve">, but not always</w:t>
+        <w:t xml:space="preserve">, but do not always do so</w:t>
       </w:r>
       <w:r>
         <w:t xml:space="preserve"> </w:t>
@@ -269,51 +248,39 @@
         <w:t xml:space="preserve">(White et al. 2004, Ernest 2005, Hernández et al. 2011, Kelt et al. 2015)</w:t>
       </w:r>
       <w:r>
-        <w:t xml:space="preserve">). Global, continental, or population-wide studies capture different phenomena [</w:t>
+        <w:t xml:space="preserve">). Global, continental, or population-wide studies capture different phenomena</w:t>
+      </w:r>
+      <w:r>
+        <w:t xml:space="preserve"> </w:t>
+      </w:r>
+      <w:r>
+        <w:t xml:space="preserve">(White et al. 2007, McGill et al. 2015)</w:t>
+      </w:r>
+      <w:r>
+        <w:t xml:space="preserve">. The ISDs for terrestrial animals, and specifically for determinate growing taxa (e.g. mammals, birds), are often complex, multimodal distributions</w:t>
+      </w:r>
+      <w:r>
+        <w:t xml:space="preserve"> </w:t>
+      </w:r>
+      <w:r>
+        <w:t xml:space="preserve">(Holling 1992, Thibault et al. 2011, Ernest 2005, Yen et al. 2017)</w:t>
+      </w:r>
+      <w:r>
+        <w:t xml:space="preserve">, and less statistically tractable than the power-law ISDs found in aquatic and tree systems [</w:t>
+      </w:r>
+      <w:r>
+        <w:t xml:space="preserve">Kerr and Dickie (1AD)</w:t>
+      </w:r>
+      <w:r>
+        <w:t xml:space="preserve">;</w:t>
+      </w:r>
+      <w:r>
+        <w:t xml:space="preserve"> </w:t>
       </w:r>
       <w:r>
         <w:t xml:space="preserve">White et al. (2007)</w:t>
       </w:r>
       <w:r>
-        <w:t xml:space="preserve">; this is a nod to a few studies looking at the size structure</w:t>
-      </w:r>
-      <w:r>
-        <w:t xml:space="preserve"> </w:t>
-      </w:r>
-      <w:r>
-        <w:rPr>
-          <w:i/>
-        </w:rPr>
-        <w:t xml:space="preserve">across britain</w:t>
-      </w:r>
-      <w:r>
-        <w:t xml:space="preserve"> </w:t>
-      </w:r>
-      <w:r>
-        <w:t xml:space="preserve">or something]. The ISDs for terrestrial animals, and specifically for determinate growing taxa (e.g. mammals, birds), are often complex, multimodal distributions</w:t>
-      </w:r>
-      <w:r>
-        <w:t xml:space="preserve"> </w:t>
-      </w:r>
-      <w:r>
-        <w:t xml:space="preserve">(Holling 1992, Thibault et al. 2011, Ernest 2005, Yen et al. 2017)</w:t>
-      </w:r>
-      <w:r>
-        <w:t xml:space="preserve">, and less statistically tractable than the power-law ISDs found in aquatic and tree systems [</w:t>
-      </w:r>
-      <w:r>
-        <w:t xml:space="preserve">Kerr and Dickie (1AD)</w:t>
-      </w:r>
-      <w:r>
-        <w:t xml:space="preserve">;</w:t>
-      </w:r>
-      <w:r>
-        <w:t xml:space="preserve"> </w:t>
-      </w:r>
-      <w:r>
-        <w:t xml:space="preserve">White et al. (2007)</w:t>
-      </w:r>
-      <w:r>
         <w:t xml:space="preserve">; more]. Quantifying change in the size structure, and relating this to change in community-wide abundance and function, is not as straightforward as computing and comparing slopes. As a result, we do not have a general understanding of either 1) how these ISDs behave over time or 2) the extent to which changes in the ISD decouple the community-level dynamics of abundance, biomass, and energy use in these systems.</w:t>
       </w:r>
     </w:p>
@@ -340,7 +307,7 @@
       </w:r>
       <w:bookmarkEnd w:id="21"/>
     </w:p>
-    <w:bookmarkStart w:id="45" w:name="refs"/>
+    <w:bookmarkStart w:id="44" w:name="refs"/>
     <w:bookmarkStart w:id="22" w:name="ref-connolly2005"/>
     <w:p>
       <w:pPr>
@@ -351,227 +318,217 @@
       </w:r>
     </w:p>
     <w:bookmarkEnd w:id="22"/>
-    <w:bookmarkStart w:id="23" w:name="ref-dornelas2014"/>
-    <w:p>
-      <w:pPr>
-        <w:pStyle w:val="Bibliography"/>
-      </w:pPr>
-      <w:r>
-        <w:t xml:space="preserve">Dornelas, M., N. J. Gotelli, B. McGill, H. Shimadzu, F. Moyes, C. Sievers, and A. E. Magurran. 2014. Assemblage Time Series Reveal Biodiversity Change but Not Systematic Loss. Science 344:296–299.</w:t>
+    <w:bookmarkStart w:id="23" w:name="ref-dornelas2011"/>
+    <w:p>
+      <w:pPr>
+        <w:pStyle w:val="Bibliography"/>
+      </w:pPr>
+      <w:r>
+        <w:t xml:space="preserve">Dornelas, M., D. A. T. Phillip, and A. E. Magurran. 2011. Abundance and dominance become less predictable as species richness decreases. Global Ecology and Biogeography 20:832–841.</w:t>
       </w:r>
     </w:p>
     <w:bookmarkEnd w:id="23"/>
-    <w:bookmarkStart w:id="24" w:name="ref-dornelas2011"/>
-    <w:p>
-      <w:pPr>
-        <w:pStyle w:val="Bibliography"/>
-      </w:pPr>
-      <w:r>
-        <w:t xml:space="preserve">Dornelas, M., D. A. T. Phillip, and A. E. Magurran. 2011. Abundance and dominance become less predictable as species richness decreases. Global Ecology and Biogeography 20:832–841.</w:t>
+    <w:bookmarkStart w:id="24" w:name="ref-ernest2005"/>
+    <w:p>
+      <w:pPr>
+        <w:pStyle w:val="Bibliography"/>
+      </w:pPr>
+      <w:r>
+        <w:t xml:space="preserve">Ernest, S. K. M. 2005. Body size, energy use, and community structure of small mammals. Ecology 86:1407–1413.</w:t>
       </w:r>
     </w:p>
     <w:bookmarkEnd w:id="24"/>
-    <w:bookmarkStart w:id="25" w:name="ref-ernest2005"/>
-    <w:p>
-      <w:pPr>
-        <w:pStyle w:val="Bibliography"/>
-      </w:pPr>
-      <w:r>
-        <w:t xml:space="preserve">Ernest, S. K. M. 2005. Body size, energy use, and community structure of small mammals. Ecology 86:1407–1413.</w:t>
+    <w:bookmarkStart w:id="25" w:name="ref-ernest2009"/>
+    <w:p>
+      <w:pPr>
+        <w:pStyle w:val="Bibliography"/>
+      </w:pPr>
+      <w:r>
+        <w:t xml:space="preserve">Ernest, S. K. M., E. P. White, and J. H. Brown. 2009. Changes in a tropical forest support metabolic zero-sum dynamics. Ecology Letters 12:507–515.</w:t>
       </w:r>
     </w:p>
     <w:bookmarkEnd w:id="25"/>
-    <w:bookmarkStart w:id="26" w:name="ref-ernest2009"/>
-    <w:p>
-      <w:pPr>
-        <w:pStyle w:val="Bibliography"/>
-      </w:pPr>
-      <w:r>
-        <w:t xml:space="preserve">Ernest, S. K. M., E. P. White, and J. H. Brown. 2009. Changes in a tropical forest support metabolic zero-sum dynamics. Ecology Letters 12:507–515.</w:t>
+    <w:bookmarkStart w:id="26" w:name="ref-fisher2010"/>
+    <w:p>
+      <w:pPr>
+        <w:pStyle w:val="Bibliography"/>
+      </w:pPr>
+      <w:r>
+        <w:t xml:space="preserve">Fisher, J. A. D., K. T. Frank, and W. C. Leggett. 2010. Dynamic macroecology on ecological time-scales. Global Ecology and Biogeography 19:1–15.</w:t>
       </w:r>
     </w:p>
     <w:bookmarkEnd w:id="26"/>
-    <w:bookmarkStart w:id="27" w:name="ref-fisher2010"/>
-    <w:p>
-      <w:pPr>
-        <w:pStyle w:val="Bibliography"/>
-      </w:pPr>
-      <w:r>
-        <w:t xml:space="preserve">Fisher, J. A. D., K. T. Frank, and W. C. Leggett. 2010. Dynamic macroecology on ecological time-scales. Global Ecology and Biogeography 19:1–15.</w:t>
+    <w:bookmarkStart w:id="27" w:name="ref-henderson2010"/>
+    <w:p>
+      <w:pPr>
+        <w:pStyle w:val="Bibliography"/>
+      </w:pPr>
+      <w:r>
+        <w:t xml:space="preserve">Henderson, P. A., and A. E. Magurran. 2010. Linking species abundance distributions in numerical abundance and biomass through simple assumptions about community structure. Proceedings of the Royal Society B: Biological Sciences 277:1561–1570.</w:t>
       </w:r>
     </w:p>
     <w:bookmarkEnd w:id="27"/>
-    <w:bookmarkStart w:id="28" w:name="ref-henderson2010"/>
-    <w:p>
-      <w:pPr>
-        <w:pStyle w:val="Bibliography"/>
-      </w:pPr>
-      <w:r>
-        <w:t xml:space="preserve">Henderson, P. A., and A. E. Magurran. 2010. Linking species abundance distributions in numerical abundance and biomass through simple assumptions about community structure. Proceedings of the Royal Society B: Biological Sciences 277:1561–1570.</w:t>
+    <w:bookmarkStart w:id="28" w:name="ref-hernandez2011"/>
+    <w:p>
+      <w:pPr>
+        <w:pStyle w:val="Bibliography"/>
+      </w:pPr>
+      <w:r>
+        <w:t xml:space="preserve">Hernández, L., J. W. Laundré, A. González-Romero, J. López-Portillo, and K. M. Grajales. 2011. Tale of two metrics: Density and biomass in a desert rodent community. Journal of Mammalogy 92:840–851.</w:t>
       </w:r>
     </w:p>
     <w:bookmarkEnd w:id="28"/>
-    <w:bookmarkStart w:id="29" w:name="ref-hernandez2011"/>
-    <w:p>
-      <w:pPr>
-        <w:pStyle w:val="Bibliography"/>
-      </w:pPr>
-      <w:r>
-        <w:t xml:space="preserve">Hernández, L., J. W. Laundré, A. González-Romero, J. López-Portillo, and K. M. Grajales. 2011. Tale of two metrics: Density and biomass in a desert rodent community. Journal of Mammalogy 92:840–851.</w:t>
+    <w:bookmarkStart w:id="29" w:name="ref-holling1992"/>
+    <w:p>
+      <w:pPr>
+        <w:pStyle w:val="Bibliography"/>
+      </w:pPr>
+      <w:r>
+        <w:t xml:space="preserve">Holling, C. S. 1992. Cross-Scale Morphology, Geometry, and Dynamics of Ecosystems. Ecological Monographs 62:447–502.</w:t>
       </w:r>
     </w:p>
     <w:bookmarkEnd w:id="29"/>
-    <w:bookmarkStart w:id="30" w:name="ref-holling1992"/>
-    <w:p>
-      <w:pPr>
-        <w:pStyle w:val="Bibliography"/>
-      </w:pPr>
-      <w:r>
-        <w:t xml:space="preserve">Holling, C. S. 1992. Cross-Scale Morphology, Geometry, and Dynamics of Ecosystems. Ecological Monographs 62:447–502.</w:t>
+    <w:bookmarkStart w:id="30" w:name="ref-kelt2015"/>
+    <w:p>
+      <w:pPr>
+        <w:pStyle w:val="Bibliography"/>
+      </w:pPr>
+      <w:r>
+        <w:t xml:space="preserve">Kelt, D. A., J. R. Aliperti, P. L. Meserve, W. B. Milstead, M. A. Previtali, and J. R. Gutierrez. 2015. Energetic compensation is historically contingent and not supported for small mammals in South American or Asian deserts. Ecology 96:1702–1712.</w:t>
       </w:r>
     </w:p>
     <w:bookmarkEnd w:id="30"/>
-    <w:bookmarkStart w:id="31" w:name="ref-kelt2015"/>
-    <w:p>
-      <w:pPr>
-        <w:pStyle w:val="Bibliography"/>
-      </w:pPr>
-      <w:r>
-        <w:t xml:space="preserve">Kelt, D. A., J. R. Aliperti, P. L. Meserve, W. B. Milstead, M. A. Previtali, and J. R. Gutierrez. 2015. Energetic compensation is historically contingent and not supported for small mammals in South American or Asian deserts. Ecology 96:1702–1712.</w:t>
+    <w:bookmarkStart w:id="31" w:name="ref-kerr01"/>
+    <w:p>
+      <w:pPr>
+        <w:pStyle w:val="Bibliography"/>
+      </w:pPr>
+      <w:r>
+        <w:t xml:space="preserve">Kerr, S. R., and L. M. Dickie. 1AD. The Biomass Spectrum: A Predator-Prey Theory of Aquatic Production. Page 352 Pages. Columbia University Press.</w:t>
       </w:r>
     </w:p>
     <w:bookmarkEnd w:id="31"/>
-    <w:bookmarkStart w:id="32" w:name="ref-kerr01"/>
-    <w:p>
-      <w:pPr>
-        <w:pStyle w:val="Bibliography"/>
-      </w:pPr>
-      <w:r>
-        <w:t xml:space="preserve">Kerr, S. R., and L. M. Dickie. 1AD. The Biomass Spectrum: A Predator-Prey Theory of Aquatic Production. Page 352 Pages. Columbia University Press.</w:t>
+    <w:bookmarkStart w:id="32" w:name="ref-mcgill2015"/>
+    <w:p>
+      <w:pPr>
+        <w:pStyle w:val="Bibliography"/>
+      </w:pPr>
+      <w:r>
+        <w:t xml:space="preserve">McGill, B. J., M. Dornelas, N. J. Gotelli, and A. E. Magurran. 2015. Fifteen forms of biodiversity trend in the Anthropocene. Trends in Ecology &amp; Evolution 30:104–113.</w:t>
       </w:r>
     </w:p>
     <w:bookmarkEnd w:id="32"/>
-    <w:bookmarkStart w:id="33" w:name="ref-mcgill2015"/>
-    <w:p>
-      <w:pPr>
-        <w:pStyle w:val="Bibliography"/>
-      </w:pPr>
-      <w:r>
-        <w:t xml:space="preserve">McGill, B. J., M. Dornelas, N. J. Gotelli, and A. E. Magurran. 2015. Fifteen forms of biodiversity trend in the Anthropocene. Trends in Ecology &amp; Evolution 30:104–113.</w:t>
+    <w:bookmarkStart w:id="33" w:name="ref-morlon2009"/>
+    <w:p>
+      <w:pPr>
+        <w:pStyle w:val="Bibliography"/>
+      </w:pPr>
+      <w:r>
+        <w:t xml:space="preserve">Morlon, H., E. P. White, R. S. Etienne, J. L. Green, A. Ostling, D. Alonso, B. J. Enquist, F. He, A. Hurlbert, A. E. Magurran, B. A. Maurer, B. J. McGill, H. Olff, D. Storch, and T. Zillio. 2009. Taking species abundance distributions beyond individuals. Ecology Letters 12:488–501.</w:t>
       </w:r>
     </w:p>
     <w:bookmarkEnd w:id="33"/>
-    <w:bookmarkStart w:id="34" w:name="ref-morlon2009"/>
-    <w:p>
-      <w:pPr>
-        <w:pStyle w:val="Bibliography"/>
-      </w:pPr>
-      <w:r>
-        <w:t xml:space="preserve">Morlon, H., E. P. White, R. S. Etienne, J. L. Green, A. Ostling, D. Alonso, B. J. Enquist, F. He, A. Hurlbert, A. E. Magurran, B. A. Maurer, B. J. McGill, H. Olff, D. Storch, and T. Zillio. 2009. Taking species abundance distributions beyond individuals. Ecology Letters 12:488–501.</w:t>
+    <w:bookmarkStart w:id="34" w:name="ref-petchey2010"/>
+    <w:p>
+      <w:pPr>
+        <w:pStyle w:val="Bibliography"/>
+      </w:pPr>
+      <w:r>
+        <w:t xml:space="preserve">Petchey, O. L., and A. Belgrano. 2010. Body-size distributions and size-spectra: Universal indicators of ecological status? Biology Letters 6:434–437.</w:t>
       </w:r>
     </w:p>
     <w:bookmarkEnd w:id="34"/>
-    <w:bookmarkStart w:id="35" w:name="ref-petchey2010"/>
-    <w:p>
-      <w:pPr>
-        <w:pStyle w:val="Bibliography"/>
-      </w:pPr>
-      <w:r>
-        <w:t xml:space="preserve">Petchey, O. L., and A. Belgrano. 2010. Body-size distributions and size-spectra: Universal indicators of ecological status? Biology Letters 6:434–437.</w:t>
+    <w:bookmarkStart w:id="35" w:name="ref-schmitz2018"/>
+    <w:p>
+      <w:pPr>
+        <w:pStyle w:val="Bibliography"/>
+      </w:pPr>
+      <w:r>
+        <w:t xml:space="preserve">Schmitz, O. J., C. C. Wilmers, S. J. Leroux, C. E. Doughty, T. B. Atwood, M. Galetti, A. B. Davies, and S. J. Goetz. 2018. Animals and the zoogeochemistry of the carbon cycle. Science.</w:t>
       </w:r>
     </w:p>
     <w:bookmarkEnd w:id="35"/>
-    <w:bookmarkStart w:id="36" w:name="ref-schmitz2018"/>
-    <w:p>
-      <w:pPr>
-        <w:pStyle w:val="Bibliography"/>
-      </w:pPr>
-      <w:r>
-        <w:t xml:space="preserve">Schmitz, O. J., C. C. Wilmers, S. J. Leroux, C. E. Doughty, T. B. Atwood, M. Galetti, A. B. Davies, and S. J. Goetz. 2018. Animals and the zoogeochemistry of the carbon cycle. Science.</w:t>
+    <w:bookmarkStart w:id="36" w:name="ref-smith2018"/>
+    <w:p>
+      <w:pPr>
+        <w:pStyle w:val="Bibliography"/>
+      </w:pPr>
+      <w:r>
+        <w:t xml:space="preserve">Smith, F. A., R. E. Elliott Smith, S. K. Lyons, and J. L. Payne. 2018. Body size downgrading of mammals over the late Quaternary. Science 360:310–313.</w:t>
       </w:r>
     </w:p>
     <w:bookmarkEnd w:id="36"/>
-    <w:bookmarkStart w:id="37" w:name="ref-smith2018"/>
-    <w:p>
-      <w:pPr>
-        <w:pStyle w:val="Bibliography"/>
-      </w:pPr>
-      <w:r>
-        <w:t xml:space="preserve">Smith, F. A., R. E. Elliott Smith, S. K. Lyons, and J. L. Payne. 2018. Body size downgrading of mammals over the late Quaternary. Science 360:310–313.</w:t>
+    <w:bookmarkStart w:id="37" w:name="ref-terry2015"/>
+    <w:p>
+      <w:pPr>
+        <w:pStyle w:val="Bibliography"/>
+      </w:pPr>
+      <w:r>
+        <w:t xml:space="preserve">Terry, R. C., and R. J. Rowe. 2015. Energy flow and functional compensation in Great Basin small mammals under natural and anthropogenic environmental change. Proceedings of the National Academy of Sciences 112:9656–9661.</w:t>
       </w:r>
     </w:p>
     <w:bookmarkEnd w:id="37"/>
-    <w:bookmarkStart w:id="38" w:name="ref-terry2015"/>
-    <w:p>
-      <w:pPr>
-        <w:pStyle w:val="Bibliography"/>
-      </w:pPr>
-      <w:r>
-        <w:t xml:space="preserve">Terry, R. C., and R. J. Rowe. 2015. Energy flow and functional compensation in Great Basin small mammals under natural and anthropogenic environmental change. Proceedings of the National Academy of Sciences 112:9656–9661.</w:t>
+    <w:bookmarkStart w:id="38" w:name="ref-thibault2011"/>
+    <w:p>
+      <w:pPr>
+        <w:pStyle w:val="Bibliography"/>
+      </w:pPr>
+      <w:r>
+        <w:t xml:space="preserve">Thibault, K. M., E. P. White, A. H. Hurlbert, and S. K. M. Ernest. 2011. Multimodality in the individual size distributions of bird communities. Global Ecology and Biogeography 20:145–153.</w:t>
       </w:r>
     </w:p>
     <w:bookmarkEnd w:id="38"/>
-    <w:bookmarkStart w:id="39" w:name="ref-thibault2011"/>
-    <w:p>
-      <w:pPr>
-        <w:pStyle w:val="Bibliography"/>
-      </w:pPr>
-      <w:r>
-        <w:t xml:space="preserve">Thibault, K. M., E. P. White, A. H. Hurlbert, and S. K. M. Ernest. 2011. Multimodality in the individual size distributions of bird communities. Global Ecology and Biogeography 20:145–153.</w:t>
+    <w:bookmarkStart w:id="39" w:name="ref-warwick1994"/>
+    <w:p>
+      <w:pPr>
+        <w:pStyle w:val="Bibliography"/>
+      </w:pPr>
+      <w:r>
+        <w:t xml:space="preserve">Warwick, R. M., and K. R. Clarke. 1994. Relearning the ABC: Taxonomic changes and abundance/biomass relationships in disturbed benthic communities. Marine Biology 118:739–744.</w:t>
       </w:r>
     </w:p>
     <w:bookmarkEnd w:id="39"/>
-    <w:bookmarkStart w:id="40" w:name="ref-warwick1994"/>
-    <w:p>
-      <w:pPr>
-        <w:pStyle w:val="Bibliography"/>
-      </w:pPr>
-      <w:r>
-        <w:t xml:space="preserve">Warwick, R. M., and K. R. Clarke. 1994. Relearning the ABC: Taxonomic changes and abundance/biomass relationships in disturbed benthic communities. Marine Biology 118:739–744.</w:t>
+    <w:bookmarkStart w:id="40" w:name="ref-white2007"/>
+    <w:p>
+      <w:pPr>
+        <w:pStyle w:val="Bibliography"/>
+      </w:pPr>
+      <w:r>
+        <w:t xml:space="preserve">White, E. P., S. K. M. Ernest, A. J. Kerkhoff, and B. J. Enquist. 2007. Relationships between body size and abundance in ecology. Trends in Ecology &amp; Evolution 22:323–330.</w:t>
       </w:r>
     </w:p>
     <w:bookmarkEnd w:id="40"/>
-    <w:bookmarkStart w:id="41" w:name="ref-white2007"/>
-    <w:p>
-      <w:pPr>
-        <w:pStyle w:val="Bibliography"/>
-      </w:pPr>
-      <w:r>
-        <w:t xml:space="preserve">White, E. P., S. K. M. Ernest, A. J. Kerkhoff, and B. J. Enquist. 2007. Relationships between body size and abundance in ecology. Trends in Ecology &amp; Evolution 22:323–330.</w:t>
+    <w:bookmarkStart w:id="41" w:name="ref-white2004"/>
+    <w:p>
+      <w:pPr>
+        <w:pStyle w:val="Bibliography"/>
+      </w:pPr>
+      <w:r>
+        <w:t xml:space="preserve">White, E. P., S. K. M. Ernest, and K. M. Thibault. 2004. Trade-offs in Community Properties through Time in a Desert Rodent Community. The American Naturalist 164:670–676.</w:t>
       </w:r>
     </w:p>
     <w:bookmarkEnd w:id="41"/>
-    <w:bookmarkStart w:id="42" w:name="ref-white2004"/>
-    <w:p>
-      <w:pPr>
-        <w:pStyle w:val="Bibliography"/>
-      </w:pPr>
-      <w:r>
-        <w:t xml:space="preserve">White, E. P., S. K. M. Ernest, and K. M. Thibault. 2004. Trade-offs in Community Properties through Time in a Desert Rodent Community. The American Naturalist 164:670–676.</w:t>
+    <w:bookmarkStart w:id="42" w:name="ref-yen2017"/>
+    <w:p>
+      <w:pPr>
+        <w:pStyle w:val="Bibliography"/>
+      </w:pPr>
+      <w:r>
+        <w:t xml:space="preserve">Yen, J. D. L., J. R. Thomson, J. M. Keith, D. M. Paganin, E. Fleishman, D. S. Dobkin, J. M. Bennett, and R. Mac Nally. 2017. Balancing generality and specificity in ecological gradient analysis with species abundance distributions and individual size distributions: Community distributions along environmental gradients. Global Ecology and Biogeography 26:318–332.</w:t>
       </w:r>
     </w:p>
     <w:bookmarkEnd w:id="42"/>
-    <w:bookmarkStart w:id="43" w:name="ref-yen2017"/>
-    <w:p>
-      <w:pPr>
-        <w:pStyle w:val="Bibliography"/>
-      </w:pPr>
-      <w:r>
-        <w:t xml:space="preserve">Yen, J. D. L., J. R. Thomson, J. M. Keith, D. M. Paganin, E. Fleishman, D. S. Dobkin, J. M. Bennett, and R. Mac Nally. 2017. Balancing generality and specificity in ecological gradient analysis with species abundance distributions and individual size distributions: Community distributions along environmental gradients. Global Ecology and Biogeography 26:318–332.</w:t>
+    <w:bookmarkStart w:id="43" w:name="ref-young2016"/>
+    <w:p>
+      <w:pPr>
+        <w:pStyle w:val="Bibliography"/>
+      </w:pPr>
+      <w:r>
+        <w:t xml:space="preserve">Young, H. S., D. J. McCauley, M. Galetti, and R. Dirzo. 2016. Patterns, Causes, and Consequences of Anthropocene Defaunation. Annual Review of Ecology, Evolution, and Systematics 47:333–358.</w:t>
       </w:r>
     </w:p>
     <w:bookmarkEnd w:id="43"/>
-    <w:bookmarkStart w:id="44" w:name="ref-young2016"/>
-    <w:p>
-      <w:pPr>
-        <w:pStyle w:val="Bibliography"/>
-      </w:pPr>
-      <w:r>
-        <w:t xml:space="preserve">Young, H. S., D. J. McCauley, M. Galetti, and R. Dirzo. 2016. Patterns, Causes, and Consequences of Anthropocene Defaunation. Annual Review of Ecology, Evolution, and Systematics 47:333–358.</w:t>
-      </w:r>
-    </w:p>
     <w:bookmarkEnd w:id="44"/>
-    <w:bookmarkEnd w:id="45"/>
     <w:sectPr>
       <w:pgSz w:w="12240" w:h="15840"/>
       <w:pgMar w:top="1440" w:right="1440" w:bottom="1440" w:left="1440" w:header="720" w:footer="720" w:gutter="0"/>

</xml_diff>